<commit_message>
All Extra Credit Implemented and passing
</commit_message>
<xml_diff>
--- a/Writeup.docx
+++ b/Writeup.docx
@@ -33,31 +33,7 @@
           <w:sz w:val="20"/>
           <w:szCs w:val="20"/>
         </w:rPr>
-        <w:t>Figure out what sorts of things you don’t want to happen with decks of cards and</w:t>
-      </w:r>
-      <w:r>
-        <w:rPr>
-          <w:rFonts w:ascii="Helvetica" w:hAnsi="Helvetica" w:cs="Helvetica"/>
-          <w:sz w:val="20"/>
-          <w:szCs w:val="20"/>
-        </w:rPr>
-        <w:t xml:space="preserve"> </w:t>
-      </w:r>
-      <w:r>
-        <w:rPr>
-          <w:rFonts w:ascii="Helvetica" w:hAnsi="Helvetica" w:cs="Helvetica"/>
-          <w:sz w:val="20"/>
-          <w:szCs w:val="20"/>
-        </w:rPr>
-        <w:t>add code to your class definition that raises an error message when the operation</w:t>
-      </w:r>
-      <w:r>
-        <w:rPr>
-          <w:rFonts w:ascii="Helvetica" w:hAnsi="Helvetica" w:cs="Helvetica"/>
-          <w:sz w:val="20"/>
-          <w:szCs w:val="20"/>
-        </w:rPr>
-        <w:t xml:space="preserve"> is invoked.</w:t>
+        <w:t>Figure out what sorts of things you don’t want to happen with decks of cards and add code to your class definition that raises an error message when the operation is invoked.</w:t>
       </w:r>
     </w:p>
     <w:p>
@@ -149,7 +125,35 @@
           <w:sz w:val="20"/>
           <w:szCs w:val="20"/>
         </w:rPr>
-        <w:t>Write your own version of a method that makes a random permutation instead of using random.shuffle()</w:t>
+        <w:t>Write your own version o</w:t>
+      </w:r>
+      <w:bookmarkStart w:id="0" w:name="_GoBack"/>
+      <w:bookmarkEnd w:id="0"/>
+      <w:r>
+        <w:rPr>
+          <w:rFonts w:ascii="Helvetica" w:hAnsi="Helvetica" w:cs="Helvetica"/>
+          <w:sz w:val="20"/>
+          <w:szCs w:val="20"/>
+        </w:rPr>
+        <w:t xml:space="preserve">f a method that makes a random permutation instead of using </w:t>
+      </w:r>
+      <w:proofErr w:type="spellStart"/>
+      <w:r>
+        <w:rPr>
+          <w:rFonts w:ascii="Helvetica" w:hAnsi="Helvetica" w:cs="Helvetica"/>
+          <w:sz w:val="20"/>
+          <w:szCs w:val="20"/>
+        </w:rPr>
+        <w:t>random.shuffle</w:t>
+      </w:r>
+      <w:proofErr w:type="spellEnd"/>
+      <w:r>
+        <w:rPr>
+          <w:rFonts w:ascii="Helvetica" w:hAnsi="Helvetica" w:cs="Helvetica"/>
+          <w:sz w:val="20"/>
+          <w:szCs w:val="20"/>
+        </w:rPr>
+        <w:t>()</w:t>
       </w:r>
     </w:p>
     <w:p>
@@ -185,10 +189,129 @@
           <w:sz w:val="20"/>
           <w:szCs w:val="20"/>
         </w:rPr>
-        <w:t>Required me to use len(), random.random(), self.pop(), self. append(), and self.extend()</w:t>
-      </w:r>
-      <w:bookmarkStart w:id="0" w:name="_GoBack"/>
-      <w:bookmarkEnd w:id="0"/>
+        <w:t xml:space="preserve">Required me to use </w:t>
+      </w:r>
+      <w:proofErr w:type="spellStart"/>
+      <w:proofErr w:type="gramStart"/>
+      <w:r>
+        <w:rPr>
+          <w:rFonts w:ascii="Helvetica" w:hAnsi="Helvetica" w:cs="Helvetica"/>
+          <w:sz w:val="20"/>
+          <w:szCs w:val="20"/>
+        </w:rPr>
+        <w:t>len</w:t>
+      </w:r>
+      <w:proofErr w:type="spellEnd"/>
+      <w:r>
+        <w:rPr>
+          <w:rFonts w:ascii="Helvetica" w:hAnsi="Helvetica" w:cs="Helvetica"/>
+          <w:sz w:val="20"/>
+          <w:szCs w:val="20"/>
+        </w:rPr>
+        <w:t>(</w:t>
+      </w:r>
+      <w:proofErr w:type="gramEnd"/>
+      <w:r>
+        <w:rPr>
+          <w:rFonts w:ascii="Helvetica" w:hAnsi="Helvetica" w:cs="Helvetica"/>
+          <w:sz w:val="20"/>
+          <w:szCs w:val="20"/>
+        </w:rPr>
+        <w:t xml:space="preserve">), </w:t>
+      </w:r>
+      <w:proofErr w:type="spellStart"/>
+      <w:r>
+        <w:rPr>
+          <w:rFonts w:ascii="Helvetica" w:hAnsi="Helvetica" w:cs="Helvetica"/>
+          <w:sz w:val="20"/>
+          <w:szCs w:val="20"/>
+        </w:rPr>
+        <w:t>random.random</w:t>
+      </w:r>
+      <w:proofErr w:type="spellEnd"/>
+      <w:r>
+        <w:rPr>
+          <w:rFonts w:ascii="Helvetica" w:hAnsi="Helvetica" w:cs="Helvetica"/>
+          <w:sz w:val="20"/>
+          <w:szCs w:val="20"/>
+        </w:rPr>
+        <w:t xml:space="preserve">(), </w:t>
+      </w:r>
+      <w:proofErr w:type="spellStart"/>
+      <w:r>
+        <w:rPr>
+          <w:rFonts w:ascii="Helvetica" w:hAnsi="Helvetica" w:cs="Helvetica"/>
+          <w:sz w:val="20"/>
+          <w:szCs w:val="20"/>
+        </w:rPr>
+        <w:t>self.pop</w:t>
+      </w:r>
+      <w:proofErr w:type="spellEnd"/>
+      <w:r>
+        <w:rPr>
+          <w:rFonts w:ascii="Helvetica" w:hAnsi="Helvetica" w:cs="Helvetica"/>
+          <w:sz w:val="20"/>
+          <w:szCs w:val="20"/>
+        </w:rPr>
+        <w:t xml:space="preserve">(), self. append(), and </w:t>
+      </w:r>
+      <w:proofErr w:type="spellStart"/>
+      <w:r>
+        <w:rPr>
+          <w:rFonts w:ascii="Helvetica" w:hAnsi="Helvetica" w:cs="Helvetica"/>
+          <w:sz w:val="20"/>
+          <w:szCs w:val="20"/>
+        </w:rPr>
+        <w:t>self.extend</w:t>
+      </w:r>
+      <w:proofErr w:type="spellEnd"/>
+      <w:r>
+        <w:rPr>
+          <w:rFonts w:ascii="Helvetica" w:hAnsi="Helvetica" w:cs="Helvetica"/>
+          <w:sz w:val="20"/>
+          <w:szCs w:val="20"/>
+        </w:rPr>
+        <w:t>()</w:t>
+      </w:r>
+    </w:p>
+    <w:p>
+      <w:pPr>
+        <w:pStyle w:val="ListParagraph"/>
+        <w:numPr>
+          <w:ilvl w:val="0"/>
+          <w:numId w:val="2"/>
+        </w:numPr>
+        <w:autoSpaceDE w:val="0"/>
+        <w:autoSpaceDN w:val="0"/>
+        <w:adjustRightInd w:val="0"/>
+        <w:spacing w:after="0" w:line="240" w:lineRule="auto"/>
+        <w:rPr>
+          <w:rFonts w:ascii="Helvetica" w:hAnsi="Helvetica" w:cs="Helvetica"/>
+          <w:sz w:val="20"/>
+          <w:szCs w:val="20"/>
+        </w:rPr>
+      </w:pPr>
+      <w:r>
+        <w:rPr>
+          <w:rFonts w:ascii="Helvetica" w:hAnsi="Helvetica" w:cs="Helvetica"/>
+          <w:sz w:val="20"/>
+          <w:szCs w:val="20"/>
+        </w:rPr>
+        <w:t>Add a second (optional) argument to the deal method that specifies the number of hands to create. For example, deal(5,2) will make 2 hands with 5 cards each, where the cards are dealt in the traditional fashion, i.e. alternate cards to each hand</w:t>
+      </w:r>
+    </w:p>
+    <w:p>
+      <w:pPr>
+        <w:autoSpaceDE w:val="0"/>
+        <w:autoSpaceDN w:val="0"/>
+        <w:adjustRightInd w:val="0"/>
+        <w:spacing w:after="0" w:line="240" w:lineRule="auto"/>
+        <w:rPr>
+          <w:rFonts w:ascii="Helvetica" w:hAnsi="Helvetica" w:cs="Helvetica"/>
+          <w:sz w:val="20"/>
+          <w:szCs w:val="20"/>
+        </w:rPr>
+      </w:pPr>
     </w:p>
     <w:p>
       <w:pPr>

</xml_diff>